<commit_message>
Almost finished state of the art, remaining system description.
</commit_message>
<xml_diff>
--- a/CPULoadPrediction.docx
+++ b/CPULoadPrediction.docx
@@ -365,12 +365,17 @@
         <w:rPr>
           <w:rFonts w:ascii="Trebuchet MS" w:eastAsia="Trebuchet MS" w:hAnsi="Trebuchet MS" w:cs="Trebuchet MS"/>
         </w:rPr>
-        <w:t>In the past few years, distributed systems and especially Cloud architectures gained more and more popularity among various classes of users, thus becoming a robust, easy-to-scale and efficient solution for wide range of applications</w:t>
-      </w:r>
-      <w:r>
-        <w:rPr>
-          <w:rFonts w:ascii="Trebuchet MS" w:eastAsia="Trebuchet MS" w:hAnsi="Trebuchet MS" w:cs="Trebuchet MS"/>
-          <w:b/>
+        <w:t>In the past few years, distributed systems and especially Cloud architectures gained more and more popularity among various classes of users, thus becoming a robust, easy-</w:t>
+      </w:r>
+      <w:r>
+        <w:rPr>
+          <w:rFonts w:ascii="Trebuchet MS" w:eastAsia="Trebuchet MS" w:hAnsi="Trebuchet MS" w:cs="Trebuchet MS"/>
+        </w:rPr>
+        <w:t>to-scale and efficient solution for wide range of applications</w:t>
+      </w:r>
+      <w:r>
+        <w:rPr>
+          <w:rFonts w:ascii="Trebuchet MS" w:eastAsia="Trebuchet MS" w:hAnsi="Trebuchet MS" w:cs="Trebuchet MS"/>
         </w:rPr>
         <w:t>[1]</w:t>
       </w:r>
@@ -378,7 +383,13 @@
         <w:rPr>
           <w:rFonts w:ascii="Trebuchet MS" w:eastAsia="Trebuchet MS" w:hAnsi="Trebuchet MS" w:cs="Trebuchet MS"/>
         </w:rPr>
-        <w:t>. Latest research addre</w:t>
+        <w:t>.</w:t>
+      </w:r>
+      <w:r>
+        <w:rPr>
+          <w:rFonts w:ascii="Trebuchet MS" w:eastAsia="Trebuchet MS" w:hAnsi="Trebuchet MS" w:cs="Trebuchet MS"/>
+        </w:rPr>
+        <w:t xml:space="preserve"> Latest research addre</w:t>
       </w:r>
       <w:r>
         <w:rPr>
@@ -424,26 +435,25 @@
         <w:rPr>
           <w:rFonts w:ascii="Trebuchet MS" w:eastAsia="Trebuchet MS" w:hAnsi="Trebuchet MS" w:cs="Trebuchet MS"/>
         </w:rPr>
-        <w:t>rameter management, etc. and adjust resource allocation accordingly to usage</w:t>
-      </w:r>
-      <w:r>
-        <w:rPr>
-          <w:rFonts w:ascii="Trebuchet MS" w:eastAsia="Trebuchet MS" w:hAnsi="Trebuchet MS" w:cs="Trebuchet MS"/>
-          <w:b/>
-        </w:rPr>
-        <w:t>[2]</w:t>
-      </w:r>
-      <w:r>
-        <w:rPr>
-          <w:rFonts w:ascii="Trebuchet MS" w:eastAsia="Trebuchet MS" w:hAnsi="Trebuchet MS" w:cs="Trebuchet MS"/>
-        </w:rPr>
-        <w:t>. T</w:t>
-      </w:r>
-      <w:r>
-        <w:rPr>
-          <w:rFonts w:ascii="Trebuchet MS" w:eastAsia="Trebuchet MS" w:hAnsi="Trebuchet MS" w:cs="Trebuchet MS"/>
-        </w:rPr>
-        <w:t xml:space="preserve">rying to solve scheduling </w:t>
+        <w:t xml:space="preserve">rameter </w:t>
+      </w:r>
+      <w:r>
+        <w:rPr>
+          <w:rFonts w:ascii="Trebuchet MS" w:eastAsia="Trebuchet MS" w:hAnsi="Trebuchet MS" w:cs="Trebuchet MS"/>
+        </w:rPr>
+        <w:t>management, etc. and adjust resource allocation accordingly to usage[2]. T</w:t>
+      </w:r>
+      <w:r>
+        <w:rPr>
+          <w:rFonts w:ascii="Trebuchet MS" w:eastAsia="Trebuchet MS" w:hAnsi="Trebuchet MS" w:cs="Trebuchet MS"/>
+        </w:rPr>
+        <w:t>rying</w:t>
+      </w:r>
+      <w:r>
+        <w:rPr>
+          <w:rFonts w:ascii="Trebuchet MS" w:eastAsia="Trebuchet MS" w:hAnsi="Trebuchet MS" w:cs="Trebuchet MS"/>
+        </w:rPr>
+        <w:t xml:space="preserve"> to solve scheduling </w:t>
       </w:r>
       <w:r>
         <w:rPr>
@@ -704,12 +714,20 @@
           <w:color w:val="222222"/>
           <w:highlight w:val="white"/>
         </w:rPr>
-        <w:t>Run-time Prediction of Parallel Applications on Shared Environments</w:t>
-      </w:r>
-      <w:r>
-        <w:rPr>
-          <w:rFonts w:ascii="Trebuchet MS" w:eastAsia="Trebuchet MS" w:hAnsi="Trebuchet MS" w:cs="Trebuchet MS"/>
-          <w:b/>
+        <w:t xml:space="preserve">Run-time Prediction of Parallel Applications on Shared </w:t>
+      </w:r>
+      <w:r>
+        <w:rPr>
+          <w:rFonts w:ascii="Trebuchet MS" w:eastAsia="Trebuchet MS" w:hAnsi="Trebuchet MS" w:cs="Trebuchet MS"/>
+          <w:i/>
+          <w:color w:val="222222"/>
+          <w:highlight w:val="white"/>
+        </w:rPr>
+        <w:t>Environments</w:t>
+      </w:r>
+      <w:r>
+        <w:rPr>
+          <w:rFonts w:ascii="Trebuchet MS" w:eastAsia="Trebuchet MS" w:hAnsi="Trebuchet MS" w:cs="Trebuchet MS"/>
           <w:color w:val="222222"/>
           <w:highlight w:val="white"/>
         </w:rPr>
@@ -891,7 +909,28 @@
           <w:rFonts w:ascii="Trebuchet MS" w:eastAsia="Trebuchet MS" w:hAnsi="Trebuchet MS" w:cs="Trebuchet MS"/>
           <w:color w:val="222222"/>
         </w:rPr>
-        <w:t>Similar to Kapadia et al [1] and Lee and Weissman [2], their work is fully functional in dynamic environments showing an unexpected good behaviour, while very limited performance information is taken into consideration</w:t>
+        <w:t>Similar to Kapadia et al [4] and Lee and Weissman [5</w:t>
+      </w:r>
+      <w:r>
+        <w:rPr>
+          <w:rFonts w:ascii="Trebuchet MS" w:eastAsia="Trebuchet MS" w:hAnsi="Trebuchet MS" w:cs="Trebuchet MS"/>
+          <w:color w:val="222222"/>
+        </w:rPr>
+        <w:t>], their work is fully functional in dynamic environments</w:t>
+      </w:r>
+      <w:r>
+        <w:rPr>
+          <w:rFonts w:ascii="Trebuchet MS" w:eastAsia="Trebuchet MS" w:hAnsi="Trebuchet MS" w:cs="Trebuchet MS"/>
+          <w:color w:val="222222"/>
+        </w:rPr>
+        <w:t xml:space="preserve">, while </w:t>
+      </w:r>
+      <w:r>
+        <w:rPr>
+          <w:rFonts w:ascii="Trebuchet MS" w:eastAsia="Trebuchet MS" w:hAnsi="Trebuchet MS" w:cs="Trebuchet MS"/>
+          <w:color w:val="222222"/>
+        </w:rPr>
+        <w:t>limited performance information is taken into consideration</w:t>
       </w:r>
       <w:r>
         <w:rPr>
@@ -915,62 +954,192 @@
           <w:rFonts w:ascii="Trebuchet MS" w:eastAsia="Trebuchet MS" w:hAnsi="Trebuchet MS" w:cs="Trebuchet MS"/>
           <w:color w:val="222222"/>
         </w:rPr>
-        <w:t>An N-body simulation code and a heat distribution code are the two parallel applications taken as subjects. Moreover, homogeneous and heterogeneous background loads are being used to complete the use case.</w:t>
-      </w:r>
-    </w:p>
-    <w:p>
-      <w:pPr>
-        <w:jc w:val="both"/>
-      </w:pPr>
-    </w:p>
-    <w:p>
-      <w:pPr>
-        <w:jc w:val="both"/>
-      </w:pPr>
-      <w:r>
-        <w:rPr>
-          <w:rFonts w:ascii="Trebuchet MS" w:eastAsia="Trebuchet MS" w:hAnsi="Trebuchet MS" w:cs="Trebuchet MS"/>
-          <w:color w:val="222222"/>
-        </w:rPr>
-        <w:t>Their paperwork focuses more on the N-Body problem, which is concerned with determining the effects of forces between different objects, bodies or other entities (e.g. astronomical entities that are attracted for each other due to gravitational forces).The</w:t>
-      </w:r>
-      <w:r>
-        <w:rPr>
-          <w:rFonts w:ascii="Trebuchet MS" w:eastAsia="Trebuchet MS" w:hAnsi="Trebuchet MS" w:cs="Trebuchet MS"/>
-          <w:color w:val="222222"/>
-        </w:rPr>
-        <w:t xml:space="preserve"> problem has similar interpretations and connotations in other fields such as fluid dynamics and molecular dynamics. Based on the master-slave paradigm, a quadratic solution is being implemented for the N-body problem which, afterwards, is being deployed o</w:t>
-      </w:r>
-      <w:r>
-        <w:rPr>
-          <w:rFonts w:ascii="Trebuchet MS" w:eastAsia="Trebuchet MS" w:hAnsi="Trebuchet MS" w:cs="Trebuchet MS"/>
-          <w:color w:val="222222"/>
-        </w:rPr>
-        <w:t>n a 20 ~1 Ghz Intel Pentium III data-center where the resources (CPU load, bandwidth and latency are measured every 5 minutes).</w:t>
-      </w:r>
-    </w:p>
-    <w:p>
-      <w:pPr>
-        <w:jc w:val="both"/>
-      </w:pPr>
-    </w:p>
-    <w:p>
-      <w:pPr>
-        <w:jc w:val="both"/>
-      </w:pPr>
-      <w:r>
-        <w:rPr>
-          <w:rFonts w:ascii="Trebuchet MS" w:eastAsia="Trebuchet MS" w:hAnsi="Trebuchet MS" w:cs="Trebuchet MS"/>
-          <w:color w:val="222222"/>
-        </w:rPr>
-        <w:t>Consequently, it is being concluded that the run-time predictors that take into account both CPU load and latency always produc</w:t>
-      </w:r>
-      <w:r>
-        <w:rPr>
-          <w:rFonts w:ascii="Trebuchet MS" w:eastAsia="Trebuchet MS" w:hAnsi="Trebuchet MS" w:cs="Trebuchet MS"/>
-          <w:color w:val="222222"/>
-        </w:rPr>
-        <w:t>e better prediction accuracy(NP_PARM and DP among the best two predictors). The empirical evidence they achieve shows that the use of regression models delivers tolerable prediction accuracy. Moreover, the results can be dramatically improved by using appr</w:t>
+        <w:t xml:space="preserve">An N-body simulation code and a heat distribution code are the two parallel applications taken as subjects. Moreover, homogeneous and heterogeneous background loads are </w:t>
+      </w:r>
+      <w:r>
+        <w:rPr>
+          <w:rFonts w:ascii="Trebuchet MS" w:eastAsia="Trebuchet MS" w:hAnsi="Trebuchet MS" w:cs="Trebuchet MS"/>
+          <w:color w:val="222222"/>
+        </w:rPr>
+        <w:t>used to complete the use case</w:t>
+      </w:r>
+      <w:r>
+        <w:rPr>
+          <w:rFonts w:ascii="Trebuchet MS" w:eastAsia="Trebuchet MS" w:hAnsi="Trebuchet MS" w:cs="Trebuchet MS"/>
+          <w:color w:val="222222"/>
+        </w:rPr>
+        <w:t>s</w:t>
+      </w:r>
+      <w:r>
+        <w:rPr>
+          <w:rFonts w:ascii="Trebuchet MS" w:eastAsia="Trebuchet MS" w:hAnsi="Trebuchet MS" w:cs="Trebuchet MS"/>
+          <w:color w:val="222222"/>
+        </w:rPr>
+        <w:t>.</w:t>
+      </w:r>
+    </w:p>
+    <w:p>
+      <w:pPr>
+        <w:jc w:val="both"/>
+      </w:pPr>
+    </w:p>
+    <w:p>
+      <w:pPr>
+        <w:jc w:val="both"/>
+      </w:pPr>
+      <w:r>
+        <w:rPr>
+          <w:rFonts w:ascii="Trebuchet MS" w:eastAsia="Trebuchet MS" w:hAnsi="Trebuchet MS" w:cs="Trebuchet MS"/>
+          <w:color w:val="222222"/>
+        </w:rPr>
+        <w:t>Their paperwork focused</w:t>
+      </w:r>
+      <w:r>
+        <w:rPr>
+          <w:rFonts w:ascii="Trebuchet MS" w:eastAsia="Trebuchet MS" w:hAnsi="Trebuchet MS" w:cs="Trebuchet MS"/>
+          <w:color w:val="222222"/>
+        </w:rPr>
+        <w:t xml:space="preserve"> more on the N-Body problem, which is concerned with determining the effects of forces between different objects, bodies or other entities (e.g. astronomical</w:t>
+      </w:r>
+      <w:r>
+        <w:rPr>
+          <w:rFonts w:ascii="Trebuchet MS" w:eastAsia="Trebuchet MS" w:hAnsi="Trebuchet MS" w:cs="Trebuchet MS"/>
+          <w:color w:val="222222"/>
+        </w:rPr>
+        <w:t xml:space="preserve"> entities that are attracted to</w:t>
+      </w:r>
+      <w:r>
+        <w:rPr>
+          <w:rFonts w:ascii="Trebuchet MS" w:eastAsia="Trebuchet MS" w:hAnsi="Trebuchet MS" w:cs="Trebuchet MS"/>
+          <w:color w:val="222222"/>
+        </w:rPr>
+        <w:t xml:space="preserve"> each other due to gravitational forces).The</w:t>
+      </w:r>
+      <w:r>
+        <w:rPr>
+          <w:rFonts w:ascii="Trebuchet MS" w:eastAsia="Trebuchet MS" w:hAnsi="Trebuchet MS" w:cs="Trebuchet MS"/>
+          <w:color w:val="222222"/>
+        </w:rPr>
+        <w:t xml:space="preserve"> problem has similar interpretations and connotations in other fields such as fluid dynamics and molecular dynamics. Based on the master-slave paradigm, a quadratic solution</w:t>
+      </w:r>
+      <w:r>
+        <w:rPr>
+          <w:rFonts w:ascii="Trebuchet MS" w:eastAsia="Trebuchet MS" w:hAnsi="Trebuchet MS" w:cs="Trebuchet MS"/>
+          <w:color w:val="222222"/>
+        </w:rPr>
+        <w:t xml:space="preserve"> was</w:t>
+      </w:r>
+      <w:r>
+        <w:rPr>
+          <w:rFonts w:ascii="Trebuchet MS" w:eastAsia="Trebuchet MS" w:hAnsi="Trebuchet MS" w:cs="Trebuchet MS"/>
+          <w:color w:val="222222"/>
+        </w:rPr>
+        <w:t xml:space="preserve"> implemented for the N-bo</w:t>
+      </w:r>
+      <w:r>
+        <w:rPr>
+          <w:rFonts w:ascii="Trebuchet MS" w:eastAsia="Trebuchet MS" w:hAnsi="Trebuchet MS" w:cs="Trebuchet MS"/>
+          <w:color w:val="222222"/>
+        </w:rPr>
+        <w:t>dy problem which, afterwards, was</w:t>
+      </w:r>
+      <w:r>
+        <w:rPr>
+          <w:rFonts w:ascii="Trebuchet MS" w:eastAsia="Trebuchet MS" w:hAnsi="Trebuchet MS" w:cs="Trebuchet MS"/>
+          <w:color w:val="222222"/>
+        </w:rPr>
+        <w:t xml:space="preserve"> deployed o</w:t>
+      </w:r>
+      <w:r>
+        <w:rPr>
+          <w:rFonts w:ascii="Trebuchet MS" w:eastAsia="Trebuchet MS" w:hAnsi="Trebuchet MS" w:cs="Trebuchet MS"/>
+          <w:color w:val="222222"/>
+        </w:rPr>
+        <w:t>n a 20 ~1 Ghz Intel Pentium III data-center where the resources (CPU load, bandwidth and latency</w:t>
+      </w:r>
+      <w:r>
+        <w:rPr>
+          <w:rFonts w:ascii="Trebuchet MS" w:eastAsia="Trebuchet MS" w:hAnsi="Trebuchet MS" w:cs="Trebuchet MS"/>
+          <w:color w:val="222222"/>
+        </w:rPr>
+        <w:t>) are measured every 5 minutes</w:t>
+      </w:r>
+      <w:r>
+        <w:rPr>
+          <w:rFonts w:ascii="Trebuchet MS" w:eastAsia="Trebuchet MS" w:hAnsi="Trebuchet MS" w:cs="Trebuchet MS"/>
+          <w:color w:val="222222"/>
+        </w:rPr>
+        <w:t>.</w:t>
+      </w:r>
+    </w:p>
+    <w:p>
+      <w:pPr>
+        <w:jc w:val="both"/>
+      </w:pPr>
+    </w:p>
+    <w:p>
+      <w:pPr>
+        <w:jc w:val="both"/>
+        <w:rPr>
+          <w:rFonts w:ascii="Trebuchet MS" w:eastAsia="Trebuchet MS" w:hAnsi="Trebuchet MS" w:cs="Trebuchet MS"/>
+          <w:color w:val="222222"/>
+        </w:rPr>
+      </w:pPr>
+      <w:r>
+        <w:rPr>
+          <w:rFonts w:ascii="Trebuchet MS" w:eastAsia="Trebuchet MS" w:hAnsi="Trebuchet MS" w:cs="Trebuchet MS"/>
+          <w:color w:val="222222"/>
+        </w:rPr>
+        <w:t xml:space="preserve">Consequently, </w:t>
+      </w:r>
+      <w:r>
+        <w:rPr>
+          <w:rFonts w:ascii="Trebuchet MS" w:eastAsia="Trebuchet MS" w:hAnsi="Trebuchet MS" w:cs="Trebuchet MS"/>
+          <w:color w:val="222222"/>
+        </w:rPr>
+        <w:t>they conclude</w:t>
+      </w:r>
+      <w:r>
+        <w:rPr>
+          <w:rFonts w:ascii="Trebuchet MS" w:eastAsia="Trebuchet MS" w:hAnsi="Trebuchet MS" w:cs="Trebuchet MS"/>
+          <w:color w:val="222222"/>
+        </w:rPr>
+        <w:t xml:space="preserve"> that the run-time predictors that take into account both CPU load and latency always produc</w:t>
+      </w:r>
+      <w:r>
+        <w:rPr>
+          <w:rFonts w:ascii="Trebuchet MS" w:eastAsia="Trebuchet MS" w:hAnsi="Trebuchet MS" w:cs="Trebuchet MS"/>
+          <w:color w:val="222222"/>
+        </w:rPr>
+        <w:t>e better prediction accuracy(NP_PAR</w:t>
+      </w:r>
+      <w:r>
+        <w:rPr>
+          <w:rFonts w:ascii="Trebuchet MS" w:eastAsia="Trebuchet MS" w:hAnsi="Trebuchet MS" w:cs="Trebuchet MS"/>
+          <w:color w:val="222222"/>
+        </w:rPr>
+        <w:t>A</w:t>
+      </w:r>
+      <w:r>
+        <w:rPr>
+          <w:rFonts w:ascii="Trebuchet MS" w:eastAsia="Trebuchet MS" w:hAnsi="Trebuchet MS" w:cs="Trebuchet MS"/>
+          <w:color w:val="222222"/>
+        </w:rPr>
+        <w:t>M and DP among the best two predictors). The empirical evidence they achieve</w:t>
+      </w:r>
+      <w:r>
+        <w:rPr>
+          <w:rFonts w:ascii="Trebuchet MS" w:eastAsia="Trebuchet MS" w:hAnsi="Trebuchet MS" w:cs="Trebuchet MS"/>
+          <w:color w:val="222222"/>
+        </w:rPr>
+        <w:t>d</w:t>
+      </w:r>
+      <w:r>
+        <w:rPr>
+          <w:rFonts w:ascii="Trebuchet MS" w:eastAsia="Trebuchet MS" w:hAnsi="Trebuchet MS" w:cs="Trebuchet MS"/>
+          <w:color w:val="222222"/>
+        </w:rPr>
+        <w:t xml:space="preserve"> shows that the use of regression models delivers tolerable prediction accuracy. Moreover, the results can be dramatically improved by using appr</w:t>
       </w:r>
       <w:r>
         <w:rPr>
@@ -1011,41 +1180,208 @@
           <w:i/>
           <w:color w:val="222222"/>
         </w:rPr>
-        <w:t xml:space="preserve">ing. </w:t>
-      </w:r>
-    </w:p>
-    <w:p>
-      <w:pPr>
-        <w:jc w:val="both"/>
-      </w:pPr>
-    </w:p>
-    <w:p>
-      <w:pPr>
-        <w:jc w:val="both"/>
-      </w:pPr>
-      <w:r>
-        <w:rPr>
-          <w:rFonts w:ascii="Trebuchet MS" w:eastAsia="Trebuchet MS" w:hAnsi="Trebuchet MS" w:cs="Trebuchet MS"/>
-          <w:color w:val="222222"/>
-          <w:highlight w:val="white"/>
-        </w:rPr>
-        <w:t>In their work, the authors first analyze the difference between local and Grid scheduling predictions, by emphasizing the backmost lack of control in terms of resources. As a counterpart for the old-fashioned static information such as machine types, numbe</w:t>
-      </w:r>
-      <w:r>
-        <w:rPr>
-          <w:rFonts w:ascii="Trebuchet MS" w:eastAsia="Trebuchet MS" w:hAnsi="Trebuchet MS" w:cs="Trebuchet MS"/>
-          <w:color w:val="222222"/>
-          <w:highlight w:val="white"/>
-        </w:rPr>
-        <w:t>r of processors and storage capacity, which can be obtained from monitoring the services, the authors propose for investigation some more dynamic type of information, thus application run time (how long a job will execute on the resource) and queue wait ti</w:t>
-      </w:r>
-      <w:r>
-        <w:rPr>
-          <w:rFonts w:ascii="Trebuchet MS" w:eastAsia="Trebuchet MS" w:hAnsi="Trebuchet MS" w:cs="Trebuchet MS"/>
-          <w:color w:val="222222"/>
-          <w:highlight w:val="white"/>
-        </w:rPr>
-        <w:t xml:space="preserve">me (how long a job waits in the queue before starting). In order to achieve good results based on these two metrics, monitoring combined with historical data records analysis are being used. </w:t>
+        <w:t>ing</w:t>
+      </w:r>
+      <w:r>
+        <w:rPr>
+          <w:rFonts w:ascii="Trebuchet MS" w:eastAsia="Trebuchet MS" w:hAnsi="Trebuchet MS" w:cs="Trebuchet MS"/>
+          <w:color w:val="222222"/>
+        </w:rPr>
+        <w:t>[6]</w:t>
+      </w:r>
+      <w:r>
+        <w:rPr>
+          <w:rFonts w:ascii="Trebuchet MS" w:eastAsia="Trebuchet MS" w:hAnsi="Trebuchet MS" w:cs="Trebuchet MS"/>
+          <w:i/>
+          <w:color w:val="222222"/>
+        </w:rPr>
+        <w:t xml:space="preserve">. </w:t>
+      </w:r>
+    </w:p>
+    <w:p>
+      <w:pPr>
+        <w:jc w:val="both"/>
+      </w:pPr>
+    </w:p>
+    <w:p>
+      <w:pPr>
+        <w:jc w:val="both"/>
+      </w:pPr>
+      <w:r>
+        <w:rPr>
+          <w:rFonts w:ascii="Trebuchet MS" w:eastAsia="Trebuchet MS" w:hAnsi="Trebuchet MS" w:cs="Trebuchet MS"/>
+          <w:color w:val="222222"/>
+          <w:highlight w:val="white"/>
+        </w:rPr>
+        <w:t>In th</w:t>
+      </w:r>
+      <w:r>
+        <w:rPr>
+          <w:rFonts w:ascii="Trebuchet MS" w:eastAsia="Trebuchet MS" w:hAnsi="Trebuchet MS" w:cs="Trebuchet MS"/>
+          <w:color w:val="222222"/>
+          <w:highlight w:val="white"/>
+        </w:rPr>
+        <w:t>is</w:t>
+      </w:r>
+      <w:r>
+        <w:rPr>
+          <w:rFonts w:ascii="Trebuchet MS" w:eastAsia="Trebuchet MS" w:hAnsi="Trebuchet MS" w:cs="Trebuchet MS"/>
+          <w:color w:val="222222"/>
+          <w:highlight w:val="white"/>
+        </w:rPr>
+        <w:t xml:space="preserve"> work, the authors first analyze</w:t>
+      </w:r>
+      <w:r>
+        <w:rPr>
+          <w:rFonts w:ascii="Trebuchet MS" w:eastAsia="Trebuchet MS" w:hAnsi="Trebuchet MS" w:cs="Trebuchet MS"/>
+          <w:color w:val="222222"/>
+          <w:highlight w:val="white"/>
+        </w:rPr>
+        <w:t>d</w:t>
+      </w:r>
+      <w:r>
+        <w:rPr>
+          <w:rFonts w:ascii="Trebuchet MS" w:eastAsia="Trebuchet MS" w:hAnsi="Trebuchet MS" w:cs="Trebuchet MS"/>
+          <w:color w:val="222222"/>
+          <w:highlight w:val="white"/>
+        </w:rPr>
+        <w:t xml:space="preserve"> the difference between local and Grid scheduling predictions, by emphasizing the backmost lack of control in terms of resources.</w:t>
+      </w:r>
+      <w:r>
+        <w:rPr>
+          <w:rFonts w:ascii="Trebuchet MS" w:eastAsia="Trebuchet MS" w:hAnsi="Trebuchet MS" w:cs="Trebuchet MS"/>
+          <w:color w:val="222222"/>
+          <w:highlight w:val="white"/>
+        </w:rPr>
+        <w:t xml:space="preserve"> S</w:t>
+      </w:r>
+      <w:r>
+        <w:rPr>
+          <w:rFonts w:ascii="Trebuchet MS" w:eastAsia="Trebuchet MS" w:hAnsi="Trebuchet MS" w:cs="Trebuchet MS"/>
+          <w:color w:val="222222"/>
+          <w:highlight w:val="white"/>
+        </w:rPr>
+        <w:t>tatic information such as machine types, numbe</w:t>
+      </w:r>
+      <w:r>
+        <w:rPr>
+          <w:rFonts w:ascii="Trebuchet MS" w:eastAsia="Trebuchet MS" w:hAnsi="Trebuchet MS" w:cs="Trebuchet MS"/>
+          <w:color w:val="222222"/>
+          <w:highlight w:val="white"/>
+        </w:rPr>
+        <w:t xml:space="preserve">r of processors and storage capacity, </w:t>
+      </w:r>
+      <w:r>
+        <w:rPr>
+          <w:rFonts w:ascii="Trebuchet MS" w:eastAsia="Trebuchet MS" w:hAnsi="Trebuchet MS" w:cs="Trebuchet MS"/>
+          <w:color w:val="222222"/>
+          <w:highlight w:val="white"/>
+        </w:rPr>
+        <w:t>can be obtain</w:t>
+      </w:r>
+      <w:r>
+        <w:rPr>
+          <w:rFonts w:ascii="Trebuchet MS" w:eastAsia="Trebuchet MS" w:hAnsi="Trebuchet MS" w:cs="Trebuchet MS"/>
+          <w:color w:val="222222"/>
+          <w:highlight w:val="white"/>
+        </w:rPr>
+        <w:t>ed from monitoring the services. As a counterpart for this old-fashioned mechanisms,</w:t>
+      </w:r>
+      <w:r>
+        <w:rPr>
+          <w:rFonts w:ascii="Trebuchet MS" w:eastAsia="Trebuchet MS" w:hAnsi="Trebuchet MS" w:cs="Trebuchet MS"/>
+          <w:color w:val="222222"/>
+          <w:highlight w:val="white"/>
+        </w:rPr>
+        <w:t xml:space="preserve"> the authors propose</w:t>
+      </w:r>
+      <w:r>
+        <w:rPr>
+          <w:rFonts w:ascii="Trebuchet MS" w:eastAsia="Trebuchet MS" w:hAnsi="Trebuchet MS" w:cs="Trebuchet MS"/>
+          <w:color w:val="222222"/>
+          <w:highlight w:val="white"/>
+        </w:rPr>
+        <w:t>d,</w:t>
+      </w:r>
+      <w:r>
+        <w:rPr>
+          <w:rFonts w:ascii="Trebuchet MS" w:eastAsia="Trebuchet MS" w:hAnsi="Trebuchet MS" w:cs="Trebuchet MS"/>
+          <w:color w:val="222222"/>
+          <w:highlight w:val="white"/>
+        </w:rPr>
+        <w:t xml:space="preserve"> for investigation</w:t>
+      </w:r>
+      <w:r>
+        <w:rPr>
+          <w:rFonts w:ascii="Trebuchet MS" w:eastAsia="Trebuchet MS" w:hAnsi="Trebuchet MS" w:cs="Trebuchet MS"/>
+          <w:color w:val="222222"/>
+          <w:highlight w:val="white"/>
+        </w:rPr>
+        <w:t>,</w:t>
+      </w:r>
+      <w:r>
+        <w:rPr>
+          <w:rFonts w:ascii="Trebuchet MS" w:eastAsia="Trebuchet MS" w:hAnsi="Trebuchet MS" w:cs="Trebuchet MS"/>
+          <w:color w:val="222222"/>
+          <w:highlight w:val="white"/>
+        </w:rPr>
+        <w:t xml:space="preserve"> more dynamic type of information</w:t>
+      </w:r>
+      <w:r>
+        <w:rPr>
+          <w:rFonts w:ascii="Trebuchet MS" w:eastAsia="Trebuchet MS" w:hAnsi="Trebuchet MS" w:cs="Trebuchet MS"/>
+          <w:color w:val="222222"/>
+          <w:highlight w:val="white"/>
+        </w:rPr>
+        <w:t xml:space="preserve"> retrieval. T</w:t>
+      </w:r>
+      <w:r>
+        <w:rPr>
+          <w:rFonts w:ascii="Trebuchet MS" w:eastAsia="Trebuchet MS" w:hAnsi="Trebuchet MS" w:cs="Trebuchet MS"/>
+          <w:color w:val="222222"/>
+          <w:highlight w:val="white"/>
+        </w:rPr>
+        <w:t>hus application run time (how long a job will execute on the resource) and queue wait ti</w:t>
+      </w:r>
+      <w:r>
+        <w:rPr>
+          <w:rFonts w:ascii="Trebuchet MS" w:eastAsia="Trebuchet MS" w:hAnsi="Trebuchet MS" w:cs="Trebuchet MS"/>
+          <w:color w:val="222222"/>
+          <w:highlight w:val="white"/>
+        </w:rPr>
+        <w:t>me (how long a job waits in the queue before starting)</w:t>
+      </w:r>
+      <w:r>
+        <w:rPr>
+          <w:rFonts w:ascii="Trebuchet MS" w:eastAsia="Trebuchet MS" w:hAnsi="Trebuchet MS" w:cs="Trebuchet MS"/>
+          <w:color w:val="222222"/>
+          <w:highlight w:val="white"/>
+        </w:rPr>
+        <w:t xml:space="preserve"> were passed forward</w:t>
+      </w:r>
+      <w:r>
+        <w:rPr>
+          <w:rFonts w:ascii="Trebuchet MS" w:eastAsia="Trebuchet MS" w:hAnsi="Trebuchet MS" w:cs="Trebuchet MS"/>
+          <w:color w:val="222222"/>
+          <w:highlight w:val="white"/>
+        </w:rPr>
+        <w:t>. In order to achieve good results based on these two metrics, monitoring combined with hist</w:t>
+      </w:r>
+      <w:r>
+        <w:rPr>
+          <w:rFonts w:ascii="Trebuchet MS" w:eastAsia="Trebuchet MS" w:hAnsi="Trebuchet MS" w:cs="Trebuchet MS"/>
+          <w:color w:val="222222"/>
+          <w:highlight w:val="white"/>
+        </w:rPr>
+        <w:t>orical data records analysis were</w:t>
+      </w:r>
+      <w:r>
+        <w:rPr>
+          <w:rFonts w:ascii="Trebuchet MS" w:eastAsia="Trebuchet MS" w:hAnsi="Trebuchet MS" w:cs="Trebuchet MS"/>
+          <w:color w:val="222222"/>
+          <w:highlight w:val="white"/>
+        </w:rPr>
+        <w:t xml:space="preserve"> used. </w:t>
       </w:r>
     </w:p>
     <w:p>
@@ -1071,41 +1407,121 @@
           <w:color w:val="222222"/>
           <w:highlight w:val="white"/>
         </w:rPr>
-        <w:t>emplate of attributes’ to categorize jobs along with statistical techniques applied to generate predictions[3].</w:t>
-      </w:r>
-    </w:p>
-    <w:p>
-      <w:pPr>
-        <w:jc w:val="both"/>
-      </w:pPr>
-    </w:p>
-    <w:p>
-      <w:pPr>
-        <w:jc w:val="both"/>
-      </w:pPr>
-      <w:r>
-        <w:rPr>
-          <w:rFonts w:ascii="Trebuchet MS" w:eastAsia="Trebuchet MS" w:hAnsi="Trebuchet MS" w:cs="Trebuchet MS"/>
-          <w:color w:val="222222"/>
-          <w:highlight w:val="white"/>
-        </w:rPr>
-        <w:t xml:space="preserve">Instance Based Learning (IBL) is being used in [4] to investigate run-time predictions. Such techniques make use of historical data ‘near’ the </w:t>
-      </w:r>
-      <w:r>
-        <w:rPr>
-          <w:rFonts w:ascii="Trebuchet MS" w:eastAsia="Trebuchet MS" w:hAnsi="Trebuchet MS" w:cs="Trebuchet MS"/>
-          <w:color w:val="222222"/>
-          <w:highlight w:val="white"/>
-        </w:rPr>
-        <w:t xml:space="preserve">query point to build a local model for approximation. In [5] scheduling algorithms like FCFS, LWF and backfilling are simulated to obtain predictions for queue wait times. In the same time, the authors draw attention to the drawbacks a simulation approach </w:t>
-      </w:r>
-      <w:r>
-        <w:rPr>
-          <w:rFonts w:ascii="Trebuchet MS" w:eastAsia="Trebuchet MS" w:hAnsi="Trebuchet MS" w:cs="Trebuchet MS"/>
-          <w:color w:val="222222"/>
-          <w:highlight w:val="white"/>
-        </w:rPr>
-        <w:t>can have, in terms of  both lack of scalability and impossibility to meet the real time requirements of the Grid. As an alternative, Li and Wolters,  derive both application run times and queue wait times from historical observations. By combining these tw</w:t>
+        <w:t>emplate of attributes’ to categorize jobs along with statistical techniques a</w:t>
+      </w:r>
+      <w:r>
+        <w:rPr>
+          <w:rFonts w:ascii="Trebuchet MS" w:eastAsia="Trebuchet MS" w:hAnsi="Trebuchet MS" w:cs="Trebuchet MS"/>
+          <w:color w:val="222222"/>
+          <w:highlight w:val="white"/>
+        </w:rPr>
+        <w:t>pplied to generate predictions[7</w:t>
+      </w:r>
+      <w:r>
+        <w:rPr>
+          <w:rFonts w:ascii="Trebuchet MS" w:eastAsia="Trebuchet MS" w:hAnsi="Trebuchet MS" w:cs="Trebuchet MS"/>
+          <w:color w:val="222222"/>
+          <w:highlight w:val="white"/>
+        </w:rPr>
+        <w:t>].</w:t>
+      </w:r>
+    </w:p>
+    <w:p>
+      <w:pPr>
+        <w:jc w:val="both"/>
+      </w:pPr>
+    </w:p>
+    <w:p>
+      <w:pPr>
+        <w:jc w:val="both"/>
+      </w:pPr>
+      <w:r>
+        <w:rPr>
+          <w:rFonts w:ascii="Trebuchet MS" w:eastAsia="Trebuchet MS" w:hAnsi="Trebuchet MS" w:cs="Trebuchet MS"/>
+          <w:color w:val="222222"/>
+          <w:highlight w:val="white"/>
+        </w:rPr>
+        <w:t>Instance Based Le</w:t>
+      </w:r>
+      <w:r>
+        <w:rPr>
+          <w:rFonts w:ascii="Trebuchet MS" w:eastAsia="Trebuchet MS" w:hAnsi="Trebuchet MS" w:cs="Trebuchet MS"/>
+          <w:color w:val="222222"/>
+          <w:highlight w:val="white"/>
+        </w:rPr>
+        <w:t>arning (IBL) is being used in [8</w:t>
+      </w:r>
+      <w:r>
+        <w:rPr>
+          <w:rFonts w:ascii="Trebuchet MS" w:eastAsia="Trebuchet MS" w:hAnsi="Trebuchet MS" w:cs="Trebuchet MS"/>
+          <w:color w:val="222222"/>
+          <w:highlight w:val="white"/>
+        </w:rPr>
+        <w:t xml:space="preserve">] to investigate run-time predictions. Such techniques make use of historical data ‘near’ the </w:t>
+      </w:r>
+      <w:r>
+        <w:rPr>
+          <w:rFonts w:ascii="Trebuchet MS" w:eastAsia="Trebuchet MS" w:hAnsi="Trebuchet MS" w:cs="Trebuchet MS"/>
+          <w:color w:val="222222"/>
+          <w:highlight w:val="white"/>
+        </w:rPr>
+        <w:t>query point to build a loca</w:t>
+      </w:r>
+      <w:r>
+        <w:rPr>
+          <w:rFonts w:ascii="Trebuchet MS" w:eastAsia="Trebuchet MS" w:hAnsi="Trebuchet MS" w:cs="Trebuchet MS"/>
+          <w:color w:val="222222"/>
+          <w:highlight w:val="white"/>
+        </w:rPr>
+        <w:t>l model for approximation. In [9</w:t>
+      </w:r>
+      <w:r>
+        <w:rPr>
+          <w:rFonts w:ascii="Trebuchet MS" w:eastAsia="Trebuchet MS" w:hAnsi="Trebuchet MS" w:cs="Trebuchet MS"/>
+          <w:color w:val="222222"/>
+          <w:highlight w:val="white"/>
+        </w:rPr>
+        <w:t xml:space="preserve">] scheduling algorithms like FCFS, LWF and backfilling are simulated to obtain predictions for queue wait times. </w:t>
+      </w:r>
+      <w:r>
+        <w:rPr>
+          <w:rFonts w:ascii="Trebuchet MS" w:eastAsia="Trebuchet MS" w:hAnsi="Trebuchet MS" w:cs="Trebuchet MS"/>
+          <w:color w:val="222222"/>
+          <w:highlight w:val="white"/>
+        </w:rPr>
+        <w:t>At</w:t>
+      </w:r>
+      <w:r>
+        <w:rPr>
+          <w:rFonts w:ascii="Trebuchet MS" w:eastAsia="Trebuchet MS" w:hAnsi="Trebuchet MS" w:cs="Trebuchet MS"/>
+          <w:color w:val="222222"/>
+          <w:highlight w:val="white"/>
+        </w:rPr>
+        <w:t xml:space="preserve"> the same time, the authors draw attention to the drawbacks a simulation approach </w:t>
+      </w:r>
+      <w:r>
+        <w:rPr>
+          <w:rFonts w:ascii="Trebuchet MS" w:eastAsia="Trebuchet MS" w:hAnsi="Trebuchet MS" w:cs="Trebuchet MS"/>
+          <w:color w:val="222222"/>
+          <w:highlight w:val="white"/>
+        </w:rPr>
+        <w:t>can have, in terms of  both lack of scalability and</w:t>
+      </w:r>
+      <w:r>
+        <w:rPr>
+          <w:rFonts w:ascii="Trebuchet MS" w:eastAsia="Trebuchet MS" w:hAnsi="Trebuchet MS" w:cs="Trebuchet MS"/>
+          <w:color w:val="222222"/>
+          <w:highlight w:val="white"/>
+        </w:rPr>
+        <w:t xml:space="preserve"> impossibility to meet the real-</w:t>
+      </w:r>
+      <w:r>
+        <w:rPr>
+          <w:rFonts w:ascii="Trebuchet MS" w:eastAsia="Trebuchet MS" w:hAnsi="Trebuchet MS" w:cs="Trebuchet MS"/>
+          <w:color w:val="222222"/>
+          <w:highlight w:val="white"/>
+        </w:rPr>
+        <w:t>time requirements of the Grid. As an alternative, Li and Wolters,  derive both application run times and queue wait times from historical observations. By combining these tw</w:t>
       </w:r>
       <w:r>
         <w:rPr>
@@ -1157,7 +1573,23 @@
           <w:color w:val="222222"/>
           <w:highlight w:val="white"/>
         </w:rPr>
-        <w:t xml:space="preserve">The empirical evidence proves that acceptable prediction accuracy is achieved using the proposed techniques and the performance is able to meet the real time requirements in </w:t>
+        <w:t>The empirical evidence proves that acceptable prediction accuracy</w:t>
+      </w:r>
+      <w:r>
+        <w:rPr>
+          <w:rFonts w:ascii="Trebuchet MS" w:eastAsia="Trebuchet MS" w:hAnsi="Trebuchet MS" w:cs="Trebuchet MS"/>
+          <w:color w:val="222222"/>
+          <w:highlight w:val="white"/>
+        </w:rPr>
+        <w:t>[8]</w:t>
+      </w:r>
+      <w:r>
+        <w:rPr>
+          <w:rFonts w:ascii="Trebuchet MS" w:eastAsia="Trebuchet MS" w:hAnsi="Trebuchet MS" w:cs="Trebuchet MS"/>
+          <w:color w:val="222222"/>
+          <w:highlight w:val="white"/>
+        </w:rPr>
+        <w:t xml:space="preserve"> is achieved using the proposed techniques and the performance is able to meet the real time requirements in </w:t>
       </w:r>
       <w:r>
         <w:rPr>
@@ -1194,7 +1626,13 @@
         <w:rPr>
           <w:rFonts w:ascii="Trebuchet MS" w:eastAsia="Trebuchet MS" w:hAnsi="Trebuchet MS" w:cs="Trebuchet MS"/>
         </w:rPr>
-        <w:t>[6]</w:t>
+        <w:t>[10</w:t>
+      </w:r>
+      <w:r>
+        <w:rPr>
+          <w:rFonts w:ascii="Trebuchet MS" w:eastAsia="Trebuchet MS" w:hAnsi="Trebuchet MS" w:cs="Trebuchet MS"/>
+        </w:rPr>
+        <w:t>]</w:t>
       </w:r>
       <w:r>
         <w:rPr>
@@ -1213,7 +1651,31 @@
         <w:rPr>
           <w:rFonts w:ascii="Trebuchet MS" w:eastAsia="Trebuchet MS" w:hAnsi="Trebuchet MS" w:cs="Trebuchet MS"/>
         </w:rPr>
-        <w:t>MA and ARIMA have been proved to be relevant to reducing “confidence intervals”, which would heighten the job of selecting the best system for the job. The study findings were that autoregressive methods, AR, had the most accurate predictions amongst all o</w:t>
+        <w:t>MA and ARIMA have been proved to be relevant to reducing “confidence i</w:t>
+      </w:r>
+      <w:r>
+        <w:rPr>
+          <w:rFonts w:ascii="Trebuchet MS" w:eastAsia="Trebuchet MS" w:hAnsi="Trebuchet MS" w:cs="Trebuchet MS"/>
+        </w:rPr>
+        <w:t xml:space="preserve">ntervals”, which would make </w:t>
+      </w:r>
+      <w:r>
+        <w:rPr>
+          <w:rFonts w:ascii="Trebuchet MS" w:eastAsia="Trebuchet MS" w:hAnsi="Trebuchet MS" w:cs="Trebuchet MS"/>
+        </w:rPr>
+        <w:t xml:space="preserve">the job of selecting the best system for the </w:t>
+      </w:r>
+      <w:r>
+        <w:rPr>
+          <w:rFonts w:ascii="Trebuchet MS" w:eastAsia="Trebuchet MS" w:hAnsi="Trebuchet MS" w:cs="Trebuchet MS"/>
+        </w:rPr>
+        <w:t>task easier</w:t>
+      </w:r>
+      <w:r>
+        <w:rPr>
+          <w:rFonts w:ascii="Trebuchet MS" w:eastAsia="Trebuchet MS" w:hAnsi="Trebuchet MS" w:cs="Trebuchet MS"/>
+        </w:rPr>
+        <w:t>. The study findings were that autoregressive methods, AR, had the most accurate predictions amongst all o</w:t>
       </w:r>
       <w:r>
         <w:rPr>
@@ -1248,7 +1710,13 @@
         <w:rPr>
           <w:rFonts w:ascii="Trebuchet MS" w:eastAsia="Trebuchet MS" w:hAnsi="Trebuchet MS" w:cs="Trebuchet MS"/>
         </w:rPr>
-        <w:t>[7] exhibit the design, implementation and performance of a toolkit used for online and off-line prediction of system loading. T</w:t>
+        <w:t>[11</w:t>
+      </w:r>
+      <w:r>
+        <w:rPr>
+          <w:rFonts w:ascii="Trebuchet MS" w:eastAsia="Trebuchet MS" w:hAnsi="Trebuchet MS" w:cs="Trebuchet MS"/>
+        </w:rPr>
+        <w:t>] exhibit the design, implementation and performance of a toolkit used for online and off-line prediction of system loading. T</w:t>
       </w:r>
       <w:r>
         <w:rPr>
@@ -1256,6 +1724,12 @@
         </w:rPr>
         <w:t>he systems they studied were independent and  represented as streams of scalar measurements tested periodically. The outcome obtained from this project was rated as reasonably good and feasible for real-time systems.</w:t>
       </w:r>
+      <w:r>
+        <w:rPr>
+          <w:rFonts w:ascii="Trebuchet MS" w:eastAsia="Trebuchet MS" w:hAnsi="Trebuchet MS" w:cs="Trebuchet MS"/>
+        </w:rPr>
+        <w:t xml:space="preserve"> They were able to predict the host load from 1 to 30s with tight confidence intervals for run-time of short tasks.</w:t>
+      </w:r>
     </w:p>
     <w:p>
       <w:pPr>
@@ -1289,7 +1763,19 @@
         <w:rPr>
           <w:rFonts w:ascii="Trebuchet MS" w:eastAsia="Trebuchet MS" w:hAnsi="Trebuchet MS" w:cs="Trebuchet MS"/>
         </w:rPr>
-        <w:t>[8], Dinda presents an algorithm for determining the running time of tasks which can compute valid confidence intervals. Through the use of such a method, coherent decisions can be made for distributing jobs o</w:t>
+        <w:t>[</w:t>
+      </w:r>
+      <w:r>
+        <w:rPr>
+          <w:rFonts w:ascii="Trebuchet MS" w:eastAsia="Trebuchet MS" w:hAnsi="Trebuchet MS" w:cs="Trebuchet MS"/>
+        </w:rPr>
+        <w:t>12</w:t>
+      </w:r>
+      <w:r>
+        <w:rPr>
+          <w:rFonts w:ascii="Trebuchet MS" w:eastAsia="Trebuchet MS" w:hAnsi="Trebuchet MS" w:cs="Trebuchet MS"/>
+        </w:rPr>
+        <w:t>], Dinda presents an algorithm for determining the running time of tasks which can compute valid confidence intervals. Through the use of such a method, coherent decisions can be made for distributing jobs o</w:t>
       </w:r>
       <w:r>
         <w:rPr>
@@ -1330,7 +1816,19 @@
         <w:rPr>
           <w:rFonts w:ascii="Trebuchet MS" w:eastAsia="Trebuchet MS" w:hAnsi="Trebuchet MS" w:cs="Trebuchet MS"/>
         </w:rPr>
-        <w:t>[9] present their predicting framework which is meant for accurately predicting the necessary time needed to copy a large file from a cloud to a client. Although the task they assumed is quite</w:t>
+        <w:t>[</w:t>
+      </w:r>
+      <w:r>
+        <w:rPr>
+          <w:rFonts w:ascii="Trebuchet MS" w:eastAsia="Trebuchet MS" w:hAnsi="Trebuchet MS" w:cs="Trebuchet MS"/>
+        </w:rPr>
+        <w:t>13</w:t>
+      </w:r>
+      <w:r>
+        <w:rPr>
+          <w:rFonts w:ascii="Trebuchet MS" w:eastAsia="Trebuchet MS" w:hAnsi="Trebuchet MS" w:cs="Trebuchet MS"/>
+        </w:rPr>
+        <w:t>] present their predicting framework which is meant for accurately predicting the necessary time needed to copy a large file from a cloud to a client. Although the task they assumed is quite</w:t>
       </w:r>
       <w:r>
         <w:rPr>
@@ -1437,7 +1935,19 @@
         <w:rPr>
           <w:rFonts w:ascii="Trebuchet MS" w:eastAsia="Trebuchet MS" w:hAnsi="Trebuchet MS" w:cs="Trebuchet MS"/>
         </w:rPr>
-        <w:t>[10] how representing the CPU load log in the form of Markov chain models can be both efficiently implemented and accurately predic</w:t>
+        <w:t>[1</w:t>
+      </w:r>
+      <w:r>
+        <w:rPr>
+          <w:rFonts w:ascii="Trebuchet MS" w:eastAsia="Trebuchet MS" w:hAnsi="Trebuchet MS" w:cs="Trebuchet MS"/>
+        </w:rPr>
+        <w:t>4</w:t>
+      </w:r>
+      <w:r>
+        <w:rPr>
+          <w:rFonts w:ascii="Trebuchet MS" w:eastAsia="Trebuchet MS" w:hAnsi="Trebuchet MS" w:cs="Trebuchet MS"/>
+        </w:rPr>
+        <w:t>] how representing the CPU load log in the form of Markov chain models can be both efficiently implemented and accurately predic</w:t>
       </w:r>
       <w:r>
         <w:rPr>
@@ -1554,6 +2064,9 @@
     <w:p>
       <w:pPr>
         <w:jc w:val="both"/>
+        <w:rPr>
+          <w:rFonts w:ascii="Trebuchet MS" w:eastAsia="Trebuchet MS" w:hAnsi="Trebuchet MS" w:cs="Trebuchet MS"/>
+        </w:rPr>
       </w:pPr>
       <w:r>
         <w:rPr>
@@ -1572,13 +2085,134 @@
         <w:rPr>
           <w:rFonts w:ascii="Trebuchet MS" w:eastAsia="Trebuchet MS" w:hAnsi="Trebuchet MS" w:cs="Trebuchet MS"/>
         </w:rPr>
-        <w:t xml:space="preserve">[11]. The patterns they observed would follow in the lead of </w:t>
+        <w:t>[1</w:t>
+      </w:r>
+      <w:r>
+        <w:rPr>
+          <w:rFonts w:ascii="Trebuchet MS" w:eastAsia="Trebuchet MS" w:hAnsi="Trebuchet MS" w:cs="Trebuchet MS"/>
+        </w:rPr>
+        <w:t>5</w:t>
+      </w:r>
+      <w:r>
+        <w:rPr>
+          <w:rFonts w:ascii="Trebuchet MS" w:eastAsia="Trebuchet MS" w:hAnsi="Trebuchet MS" w:cs="Trebuchet MS"/>
+        </w:rPr>
+        <w:t xml:space="preserve">]. The patterns they observed would follow in the lead of </w:t>
       </w:r>
       <w:r>
         <w:rPr>
           <w:rFonts w:ascii="Trebuchet MS" w:eastAsia="Trebuchet MS" w:hAnsi="Trebuchet MS" w:cs="Trebuchet MS"/>
         </w:rPr>
         <w:t>either past steps, or follow analogous past patterns, providing through a hybrid model, much better results.</w:t>
+      </w:r>
+    </w:p>
+    <w:p>
+      <w:pPr>
+        <w:jc w:val="both"/>
+        <w:rPr>
+          <w:rFonts w:ascii="Trebuchet MS" w:eastAsia="Trebuchet MS" w:hAnsi="Trebuchet MS" w:cs="Trebuchet MS"/>
+        </w:rPr>
+      </w:pPr>
+    </w:p>
+    <w:p>
+      <w:pPr>
+        <w:jc w:val="both"/>
+        <w:rPr>
+          <w:rFonts w:ascii="Trebuchet MS" w:eastAsia="Trebuchet MS" w:hAnsi="Trebuchet MS" w:cs="Trebuchet MS"/>
+        </w:rPr>
+      </w:pPr>
+    </w:p>
+    <w:p>
+      <w:pPr>
+        <w:jc w:val="both"/>
+        <w:rPr>
+          <w:rFonts w:ascii="Trebuchet MS" w:eastAsia="Trebuchet MS" w:hAnsi="Trebuchet MS" w:cs="Trebuchet MS"/>
+        </w:rPr>
+      </w:pPr>
+    </w:p>
+    <w:p>
+      <w:pPr>
+        <w:jc w:val="both"/>
+        <w:rPr>
+          <w:rFonts w:ascii="Trebuchet MS" w:eastAsia="Trebuchet MS" w:hAnsi="Trebuchet MS" w:cs="Trebuchet MS"/>
+        </w:rPr>
+      </w:pPr>
+      <w:r>
+        <w:rPr>
+          <w:rFonts w:ascii="Trebuchet MS" w:eastAsia="Trebuchet MS" w:hAnsi="Trebuchet MS" w:cs="Trebuchet MS"/>
+        </w:rPr>
+        <w:t>This study will be based on the comparison between three methods: time series model based algorithm, Markov chain based approach and tendency strategy, with the aim of establishing the most useful scheme for a certain system(</w:t>
+      </w:r>
+      <w:r>
+        <w:rPr>
+          <w:rFonts w:ascii="Trebuchet MS" w:eastAsia="Trebuchet MS" w:hAnsi="Trebuchet MS" w:cs="Trebuchet MS"/>
+          <w:b/>
+          <w:color w:val="FF0000"/>
+        </w:rPr>
+        <w:t>TODO</w:t>
+      </w:r>
+      <w:r>
+        <w:rPr>
+          <w:rFonts w:ascii="Trebuchet MS" w:eastAsia="Trebuchet MS" w:hAnsi="Trebuchet MS" w:cs="Trebuchet MS"/>
+        </w:rPr>
+        <w:t xml:space="preserve">: system description). We expect a confirmation that the </w:t>
+      </w:r>
+      <w:r>
+        <w:rPr>
+          <w:rFonts w:ascii="Trebuchet MS" w:eastAsia="Trebuchet MS" w:hAnsi="Trebuchet MS" w:cs="Trebuchet MS"/>
+          <w:color w:val="FF0000"/>
+        </w:rPr>
+        <w:t>tendency</w:t>
+      </w:r>
+      <w:r>
+        <w:rPr>
+          <w:rFonts w:ascii="Trebuchet MS" w:eastAsia="Trebuchet MS" w:hAnsi="Trebuchet MS" w:cs="Trebuchet MS"/>
+        </w:rPr>
+        <w:t>?</w:t>
+      </w:r>
+      <w:r>
+        <w:rPr>
+          <w:rFonts w:ascii="Trebuchet MS" w:eastAsia="Trebuchet MS" w:hAnsi="Trebuchet MS" w:cs="Trebuchet MS"/>
+        </w:rPr>
+        <w:t xml:space="preserve"> </w:t>
+      </w:r>
+      <w:r>
+        <w:rPr>
+          <w:rFonts w:ascii="Trebuchet MS" w:eastAsia="Trebuchet MS" w:hAnsi="Trebuchet MS" w:cs="Trebuchet MS"/>
+        </w:rPr>
+        <w:t>methodology will prove to be the most effective because of the way the server is called for during various times of the day. The algorithms will be performed on both CPU and RAM load.</w:t>
+      </w:r>
+    </w:p>
+    <w:p>
+      <w:pPr>
+        <w:jc w:val="both"/>
+        <w:rPr>
+          <w:rFonts w:ascii="Trebuchet MS" w:eastAsia="Trebuchet MS" w:hAnsi="Trebuchet MS" w:cs="Trebuchet MS"/>
+        </w:rPr>
+      </w:pPr>
+    </w:p>
+    <w:p>
+      <w:pPr>
+        <w:ind w:left="1440" w:hanging="1440"/>
+        <w:jc w:val="both"/>
+        <w:rPr>
+          <w:color w:val="auto"/>
+        </w:rPr>
+      </w:pPr>
+      <w:r>
+        <w:rPr>
+          <w:rFonts w:ascii="Trebuchet MS" w:eastAsia="Trebuchet MS" w:hAnsi="Trebuchet MS" w:cs="Trebuchet MS"/>
+          <w:b/>
+          <w:color w:val="FF0000"/>
+        </w:rPr>
+        <w:t>TODO</w:t>
+      </w:r>
+      <w:r>
+        <w:rPr>
+          <w:rFonts w:ascii="Trebuchet MS" w:eastAsia="Trebuchet MS" w:hAnsi="Trebuchet MS" w:cs="Trebuchet MS"/>
+          <w:color w:val="auto"/>
+        </w:rPr>
+        <w:t>: get the RAM involved in the prediction, not just the CPU</w:t>
       </w:r>
     </w:p>
     <w:p>
@@ -1777,56 +2411,38 @@
       <w:r>
         <w:rPr>
           <w:rFonts w:ascii="Trebuchet MS" w:eastAsia="Trebuchet MS" w:hAnsi="Trebuchet MS" w:cs="Trebuchet MS"/>
-          <w:b/>
-          <w:color w:val="222222"/>
-          <w:sz w:val="18"/>
-        </w:rPr>
-        <w:t>[1]:</w:t>
-      </w:r>
-      <w:r>
-        <w:rPr>
-          <w:rFonts w:ascii="Trebuchet MS" w:eastAsia="Trebuchet MS" w:hAnsi="Trebuchet MS" w:cs="Trebuchet MS"/>
-          <w:color w:val="222222"/>
-          <w:sz w:val="18"/>
-        </w:rPr>
-        <w:t xml:space="preserve"> S. Berman, L. Kesterson-Townes, A. Marshall, R. Srivathsa. The Power of Cloud, 2012.</w:t>
-      </w:r>
-    </w:p>
-    <w:p>
-      <w:pPr>
-        <w:jc w:val="both"/>
-        <w:rPr>
-          <w:rFonts w:ascii="Trebuchet MS" w:eastAsia="Trebuchet MS" w:hAnsi="Trebuchet MS" w:cs="Trebuchet MS"/>
-          <w:color w:val="222222"/>
-          <w:sz w:val="18"/>
-        </w:rPr>
-      </w:pPr>
-    </w:p>
-    <w:p>
-      <w:pPr>
-        <w:jc w:val="both"/>
-        <w:rPr>
-          <w:rFonts w:ascii="Trebuchet MS" w:eastAsia="Trebuchet MS" w:hAnsi="Trebuchet MS" w:cs="Trebuchet MS"/>
-          <w:color w:val="222222"/>
-          <w:sz w:val="18"/>
-        </w:rPr>
-      </w:pPr>
-      <w:r>
-        <w:rPr>
-          <w:rFonts w:ascii="Trebuchet MS" w:eastAsia="Trebuchet MS" w:hAnsi="Trebuchet MS" w:cs="Trebuchet MS"/>
-          <w:b/>
-          <w:color w:val="222222"/>
-          <w:sz w:val="18"/>
-        </w:rPr>
-        <w:t>[2]:</w:t>
-      </w:r>
-      <w:r>
-        <w:rPr>
-          <w:rFonts w:ascii="Trebuchet MS" w:eastAsia="Trebuchet MS" w:hAnsi="Trebuchet MS" w:cs="Trebuchet MS"/>
-          <w:color w:val="222222"/>
-          <w:sz w:val="18"/>
-        </w:rPr>
-        <w:t xml:space="preserve"> A. </w:t>
+          <w:color w:val="222222"/>
+          <w:sz w:val="18"/>
+        </w:rPr>
+        <w:t>[1]: S. Berman, L. Kesterson-Townes, A. Marshall, R. Srivathsa. The Power of Cloud, 2012.</w:t>
+      </w:r>
+    </w:p>
+    <w:p>
+      <w:pPr>
+        <w:jc w:val="both"/>
+        <w:rPr>
+          <w:rFonts w:ascii="Trebuchet MS" w:eastAsia="Trebuchet MS" w:hAnsi="Trebuchet MS" w:cs="Trebuchet MS"/>
+          <w:color w:val="222222"/>
+          <w:sz w:val="18"/>
+        </w:rPr>
+      </w:pPr>
+    </w:p>
+    <w:p>
+      <w:pPr>
+        <w:jc w:val="both"/>
+        <w:rPr>
+          <w:rFonts w:ascii="Trebuchet MS" w:eastAsia="Trebuchet MS" w:hAnsi="Trebuchet MS" w:cs="Trebuchet MS"/>
+          <w:color w:val="222222"/>
+          <w:sz w:val="18"/>
+        </w:rPr>
+      </w:pPr>
+      <w:r>
+        <w:rPr>
+          <w:rFonts w:ascii="Trebuchet MS" w:eastAsia="Trebuchet MS" w:hAnsi="Trebuchet MS" w:cs="Trebuchet MS"/>
+          <w:color w:val="222222"/>
+          <w:sz w:val="18"/>
+        </w:rPr>
+        <w:t xml:space="preserve">[2]: A. </w:t>
       </w:r>
       <w:r>
         <w:rPr>
@@ -1890,90 +2506,82 @@
           <w:color w:val="222222"/>
           <w:sz w:val="18"/>
         </w:rPr>
-        <w:t xml:space="preserve">A. Crespo. </w:t>
-      </w:r>
-      <w:r>
-        <w:rPr>
-          <w:rFonts w:ascii="Trebuchet MS" w:eastAsia="Trebuchet MS" w:hAnsi="Trebuchet MS" w:cs="Trebuchet MS"/>
-          <w:color w:val="222222"/>
-          <w:sz w:val="18"/>
-        </w:rPr>
-        <w:t>Memory Resource Management for Real-Time Systems</w:t>
-      </w:r>
-      <w:r>
-        <w:rPr>
-          <w:rFonts w:ascii="Trebuchet MS" w:eastAsia="Trebuchet MS" w:hAnsi="Trebuchet MS" w:cs="Trebuchet MS"/>
-          <w:color w:val="222222"/>
-          <w:sz w:val="18"/>
-        </w:rPr>
-        <w:t>, 2007.</w:t>
-      </w:r>
-    </w:p>
-    <w:p>
-      <w:pPr>
-        <w:jc w:val="both"/>
-        <w:rPr>
-          <w:rFonts w:ascii="Trebuchet MS" w:eastAsia="Trebuchet MS" w:hAnsi="Trebuchet MS" w:cs="Trebuchet MS"/>
-          <w:color w:val="222222"/>
-          <w:sz w:val="18"/>
-        </w:rPr>
-      </w:pPr>
-    </w:p>
-    <w:p>
-      <w:pPr>
-        <w:jc w:val="both"/>
-        <w:rPr>
-          <w:rFonts w:ascii="Trebuchet MS" w:eastAsia="Trebuchet MS" w:hAnsi="Trebuchet MS" w:cs="Trebuchet MS"/>
-          <w:color w:val="222222"/>
-          <w:sz w:val="18"/>
-        </w:rPr>
-      </w:pPr>
-      <w:r>
-        <w:rPr>
-          <w:rFonts w:ascii="Trebuchet MS" w:eastAsia="Trebuchet MS" w:hAnsi="Trebuchet MS" w:cs="Trebuchet MS"/>
-          <w:color w:val="222222"/>
-          <w:sz w:val="18"/>
-        </w:rPr>
-        <w:t xml:space="preserve">[3]: B. Lee, </w:t>
-      </w:r>
-      <w:r>
-        <w:rPr>
-          <w:rFonts w:ascii="Trebuchet MS" w:eastAsia="Trebuchet MS" w:hAnsi="Trebuchet MS" w:cs="Trebuchet MS"/>
-          <w:color w:val="222222"/>
-          <w:sz w:val="18"/>
-        </w:rPr>
-        <w:t xml:space="preserve">J. Schopf. Run-time Prediction of Parallel Applications on Shared Environments, </w:t>
-      </w:r>
-      <w:r>
-        <w:rPr>
-          <w:rFonts w:ascii="Trebuchet MS" w:eastAsia="Trebuchet MS" w:hAnsi="Trebuchet MS" w:cs="Trebuchet MS"/>
-          <w:color w:val="222222"/>
-          <w:sz w:val="18"/>
-        </w:rPr>
-        <w:t>2003.</w:t>
-      </w:r>
-    </w:p>
-    <w:p>
-      <w:pPr>
-        <w:jc w:val="both"/>
-        <w:rPr>
-          <w:rFonts w:ascii="Trebuchet MS" w:eastAsia="Trebuchet MS" w:hAnsi="Trebuchet MS" w:cs="Trebuchet MS"/>
-          <w:color w:val="222222"/>
-          <w:sz w:val="18"/>
-        </w:rPr>
-      </w:pPr>
-    </w:p>
-    <w:p>
-      <w:pPr>
-        <w:jc w:val="both"/>
-      </w:pPr>
-      <w:r>
-        <w:rPr>
-          <w:rFonts w:ascii="Trebuchet MS" w:eastAsia="Trebuchet MS" w:hAnsi="Trebuchet MS" w:cs="Trebuchet MS"/>
-          <w:color w:val="222222"/>
-          <w:sz w:val="18"/>
-        </w:rPr>
-        <w:t>[1]: Nirav H. Kapadia, Jose A. B. Fortes, and Carla E. Brodley</w:t>
+        <w:t>A. Crespo. Memory Resource Management for Real-Time Systems, 2007.</w:t>
+      </w:r>
+    </w:p>
+    <w:p>
+      <w:pPr>
+        <w:jc w:val="both"/>
+        <w:rPr>
+          <w:rFonts w:ascii="Trebuchet MS" w:eastAsia="Trebuchet MS" w:hAnsi="Trebuchet MS" w:cs="Trebuchet MS"/>
+          <w:color w:val="222222"/>
+          <w:sz w:val="18"/>
+        </w:rPr>
+      </w:pPr>
+    </w:p>
+    <w:p>
+      <w:pPr>
+        <w:jc w:val="both"/>
+        <w:rPr>
+          <w:rFonts w:ascii="Trebuchet MS" w:eastAsia="Trebuchet MS" w:hAnsi="Trebuchet MS" w:cs="Trebuchet MS"/>
+          <w:color w:val="222222"/>
+          <w:sz w:val="18"/>
+        </w:rPr>
+      </w:pPr>
+      <w:r>
+        <w:rPr>
+          <w:rFonts w:ascii="Trebuchet MS" w:eastAsia="Trebuchet MS" w:hAnsi="Trebuchet MS" w:cs="Trebuchet MS"/>
+          <w:color w:val="222222"/>
+          <w:sz w:val="18"/>
+        </w:rPr>
+        <w:t>[3]: B. Lee, J. Schopf. Run-time Prediction of Parallel Applications on Shared Environments, 2003.</w:t>
+      </w:r>
+    </w:p>
+    <w:p>
+      <w:pPr>
+        <w:jc w:val="both"/>
+        <w:rPr>
+          <w:rFonts w:ascii="Trebuchet MS" w:eastAsia="Trebuchet MS" w:hAnsi="Trebuchet MS" w:cs="Trebuchet MS"/>
+          <w:color w:val="222222"/>
+          <w:sz w:val="18"/>
+        </w:rPr>
+      </w:pPr>
+    </w:p>
+    <w:p>
+      <w:pPr>
+        <w:jc w:val="both"/>
+      </w:pPr>
+      <w:r>
+        <w:rPr>
+          <w:rFonts w:ascii="Trebuchet MS" w:eastAsia="Trebuchet MS" w:hAnsi="Trebuchet MS" w:cs="Trebuchet MS"/>
+          <w:color w:val="222222"/>
+          <w:sz w:val="18"/>
+        </w:rPr>
+        <w:t>[</w:t>
+      </w:r>
+      <w:r>
+        <w:rPr>
+          <w:rFonts w:ascii="Trebuchet MS" w:eastAsia="Trebuchet MS" w:hAnsi="Trebuchet MS" w:cs="Trebuchet MS"/>
+          <w:color w:val="222222"/>
+          <w:sz w:val="18"/>
+        </w:rPr>
+        <w:t>4</w:t>
+      </w:r>
+      <w:r>
+        <w:rPr>
+          <w:rFonts w:ascii="Trebuchet MS" w:eastAsia="Trebuchet MS" w:hAnsi="Trebuchet MS" w:cs="Trebuchet MS"/>
+          <w:color w:val="222222"/>
+          <w:sz w:val="18"/>
+        </w:rPr>
+        <w:t>]:</w:t>
+      </w:r>
+      <w:r>
+        <w:rPr>
+          <w:rFonts w:ascii="Trebuchet MS" w:eastAsia="Trebuchet MS" w:hAnsi="Trebuchet MS" w:cs="Trebuchet MS"/>
+          <w:color w:val="222222"/>
+          <w:sz w:val="18"/>
+        </w:rPr>
+        <w:t xml:space="preserve"> Nirav H. Kapadia, Jose A. B. Fortes, and Carla E. Brodley</w:t>
       </w:r>
       <w:r>
         <w:rPr>
@@ -2000,14 +2608,35 @@
     <w:p>
       <w:pPr>
         <w:jc w:val="both"/>
-      </w:pPr>
-      <w:r>
-        <w:rPr>
-          <w:rFonts w:ascii="Trebuchet MS" w:eastAsia="Trebuchet MS" w:hAnsi="Trebuchet MS" w:cs="Trebuchet MS"/>
-          <w:color w:val="222222"/>
-          <w:sz w:val="18"/>
-        </w:rPr>
-        <w:t>[2]: Byo</w:t>
+        <w:rPr>
+          <w:rFonts w:ascii="Trebuchet MS" w:eastAsia="Trebuchet MS" w:hAnsi="Trebuchet MS" w:cs="Trebuchet MS"/>
+          <w:color w:val="222222"/>
+          <w:sz w:val="18"/>
+        </w:rPr>
+      </w:pPr>
+      <w:r>
+        <w:rPr>
+          <w:rFonts w:ascii="Trebuchet MS" w:eastAsia="Trebuchet MS" w:hAnsi="Trebuchet MS" w:cs="Trebuchet MS"/>
+          <w:color w:val="222222"/>
+          <w:sz w:val="18"/>
+        </w:rPr>
+        <w:t>[</w:t>
+      </w:r>
+      <w:r>
+        <w:rPr>
+          <w:rFonts w:ascii="Trebuchet MS" w:eastAsia="Trebuchet MS" w:hAnsi="Trebuchet MS" w:cs="Trebuchet MS"/>
+          <w:color w:val="222222"/>
+          <w:sz w:val="18"/>
+        </w:rPr>
+        <w:t>5</w:t>
+      </w:r>
+      <w:r>
+        <w:rPr>
+          <w:rFonts w:ascii="Trebuchet MS" w:eastAsia="Trebuchet MS" w:hAnsi="Trebuchet MS" w:cs="Trebuchet MS"/>
+          <w:color w:val="222222"/>
+          <w:sz w:val="18"/>
+        </w:rPr>
+        <w:t>]: Byo</w:t>
       </w:r>
       <w:r>
         <w:rPr>
@@ -2029,18 +2658,64 @@
     <w:p>
       <w:pPr>
         <w:jc w:val="both"/>
-      </w:pPr>
-    </w:p>
-    <w:p>
-      <w:pPr>
-        <w:jc w:val="both"/>
-      </w:pPr>
-      <w:r>
-        <w:rPr>
-          <w:rFonts w:ascii="Trebuchet MS" w:eastAsia="Trebuchet MS" w:hAnsi="Trebuchet MS" w:cs="Trebuchet MS"/>
-          <w:sz w:val="18"/>
-        </w:rPr>
-        <w:t xml:space="preserve">[3]: </w:t>
+        <w:rPr>
+          <w:rFonts w:ascii="Trebuchet MS" w:eastAsia="Trebuchet MS" w:hAnsi="Trebuchet MS" w:cs="Trebuchet MS"/>
+          <w:color w:val="222222"/>
+          <w:sz w:val="18"/>
+        </w:rPr>
+      </w:pPr>
+    </w:p>
+    <w:p>
+      <w:pPr>
+        <w:jc w:val="both"/>
+      </w:pPr>
+      <w:r>
+        <w:rPr>
+          <w:rFonts w:ascii="Trebuchet MS" w:eastAsia="Trebuchet MS" w:hAnsi="Trebuchet MS" w:cs="Trebuchet MS"/>
+          <w:color w:val="222222"/>
+          <w:sz w:val="18"/>
+        </w:rPr>
+        <w:t xml:space="preserve">[6]: H. Li, L. Wolters. </w:t>
+      </w:r>
+      <w:r>
+        <w:rPr>
+          <w:rFonts w:ascii="Trebuchet MS" w:eastAsia="Trebuchet MS" w:hAnsi="Trebuchet MS" w:cs="Trebuchet MS"/>
+          <w:color w:val="222222"/>
+          <w:sz w:val="18"/>
+        </w:rPr>
+        <w:t>An investigation of Grid Performance Predictions Through Statistical Learning</w:t>
+      </w:r>
+      <w:r>
+        <w:rPr>
+          <w:rFonts w:ascii="Trebuchet MS" w:eastAsia="Trebuchet MS" w:hAnsi="Trebuchet MS" w:cs="Trebuchet MS"/>
+          <w:color w:val="222222"/>
+          <w:sz w:val="18"/>
+        </w:rPr>
+        <w:t>, 2006.</w:t>
+      </w:r>
+    </w:p>
+    <w:p>
+      <w:pPr>
+        <w:jc w:val="both"/>
+      </w:pPr>
+    </w:p>
+    <w:p>
+      <w:pPr>
+        <w:jc w:val="both"/>
+      </w:pPr>
+      <w:r>
+        <w:rPr>
+          <w:rFonts w:ascii="Trebuchet MS" w:eastAsia="Trebuchet MS" w:hAnsi="Trebuchet MS" w:cs="Trebuchet MS"/>
+          <w:sz w:val="18"/>
+        </w:rPr>
+        <w:t>[7</w:t>
+      </w:r>
+      <w:r>
+        <w:rPr>
+          <w:rFonts w:ascii="Trebuchet MS" w:eastAsia="Trebuchet MS" w:hAnsi="Trebuchet MS" w:cs="Trebuchet MS"/>
+          <w:sz w:val="18"/>
+        </w:rPr>
+        <w:t xml:space="preserve">]: </w:t>
       </w:r>
       <w:r>
         <w:rPr>
@@ -2064,58 +2739,86 @@
           <w:rFonts w:ascii="Trebuchet MS" w:eastAsia="Trebuchet MS" w:hAnsi="Trebuchet MS" w:cs="Trebuchet MS"/>
           <w:sz w:val="18"/>
         </w:rPr>
-        <w:t>[4]: N. H. Kapadia, J. A. B. Fortes, and C. E. Brodley. Predictive application- performance modeling in a computational grid environment, 1999.</w:t>
-      </w:r>
-    </w:p>
-    <w:p>
-      <w:pPr>
-        <w:jc w:val="both"/>
-      </w:pPr>
-    </w:p>
-    <w:p>
-      <w:pPr>
-        <w:jc w:val="both"/>
-      </w:pPr>
-      <w:r>
-        <w:rPr>
-          <w:rFonts w:ascii="Trebuchet MS" w:eastAsia="Trebuchet MS" w:hAnsi="Trebuchet MS" w:cs="Trebuchet MS"/>
-          <w:sz w:val="18"/>
-        </w:rPr>
-        <w:t>[5] W. Smith, V. Taylor, and I. Foster. Using run-time predictions to estimate queue wait times and improve scheduler performance, 1999.</w:t>
-      </w:r>
-    </w:p>
-    <w:p>
-      <w:pPr>
-        <w:jc w:val="both"/>
-      </w:pPr>
-    </w:p>
-    <w:p>
-      <w:pPr>
-        <w:jc w:val="both"/>
-      </w:pPr>
-      <w:r>
-        <w:rPr>
-          <w:rFonts w:ascii="Trebuchet MS" w:eastAsia="Trebuchet MS" w:hAnsi="Trebuchet MS" w:cs="Trebuchet MS"/>
-          <w:sz w:val="18"/>
-        </w:rPr>
-        <w:t>[6] P. A. Dinda and D. R. O’Hallaron. An Evaluation of Linear Models for Host Load Prediction, 1998.</w:t>
-      </w:r>
-    </w:p>
-    <w:p>
-      <w:pPr>
-        <w:jc w:val="both"/>
-      </w:pPr>
-    </w:p>
-    <w:p>
-      <w:pPr>
-        <w:jc w:val="both"/>
-      </w:pPr>
-      <w:r>
-        <w:rPr>
-          <w:rFonts w:ascii="Trebuchet MS" w:eastAsia="Trebuchet MS" w:hAnsi="Trebuchet MS" w:cs="Trebuchet MS"/>
-          <w:sz w:val="18"/>
-        </w:rPr>
-        <w:t xml:space="preserve">[7] P. A. Dinda </w:t>
+        <w:t>[8</w:t>
+      </w:r>
+      <w:r>
+        <w:rPr>
+          <w:rFonts w:ascii="Trebuchet MS" w:eastAsia="Trebuchet MS" w:hAnsi="Trebuchet MS" w:cs="Trebuchet MS"/>
+          <w:sz w:val="18"/>
+        </w:rPr>
+        <w:t>]: N. H. Kapadia, J. A. B. Fortes, and C. E. Brodley. Predictive application- performance modeling in a computational grid environment, 1999.</w:t>
+      </w:r>
+    </w:p>
+    <w:p>
+      <w:pPr>
+        <w:jc w:val="both"/>
+      </w:pPr>
+    </w:p>
+    <w:p>
+      <w:pPr>
+        <w:jc w:val="both"/>
+      </w:pPr>
+      <w:r>
+        <w:rPr>
+          <w:rFonts w:ascii="Trebuchet MS" w:eastAsia="Trebuchet MS" w:hAnsi="Trebuchet MS" w:cs="Trebuchet MS"/>
+          <w:sz w:val="18"/>
+        </w:rPr>
+        <w:t>[9</w:t>
+      </w:r>
+      <w:r>
+        <w:rPr>
+          <w:rFonts w:ascii="Trebuchet MS" w:eastAsia="Trebuchet MS" w:hAnsi="Trebuchet MS" w:cs="Trebuchet MS"/>
+          <w:sz w:val="18"/>
+        </w:rPr>
+        <w:t>] W. Smith, V. Taylor, and I. Foster. Using run-time predictions to estimate queue wait times and improve scheduler performance, 1999.</w:t>
+      </w:r>
+    </w:p>
+    <w:p>
+      <w:pPr>
+        <w:jc w:val="both"/>
+      </w:pPr>
+    </w:p>
+    <w:p>
+      <w:pPr>
+        <w:jc w:val="both"/>
+      </w:pPr>
+      <w:r>
+        <w:rPr>
+          <w:rFonts w:ascii="Trebuchet MS" w:eastAsia="Trebuchet MS" w:hAnsi="Trebuchet MS" w:cs="Trebuchet MS"/>
+          <w:sz w:val="18"/>
+        </w:rPr>
+        <w:t>[10</w:t>
+      </w:r>
+      <w:r>
+        <w:rPr>
+          <w:rFonts w:ascii="Trebuchet MS" w:eastAsia="Trebuchet MS" w:hAnsi="Trebuchet MS" w:cs="Trebuchet MS"/>
+          <w:sz w:val="18"/>
+        </w:rPr>
+        <w:t>] P. A. Dinda and D. R. O’Hallaron. An Evaluation of Linear Models for Host Load Prediction, 1998.</w:t>
+      </w:r>
+    </w:p>
+    <w:p>
+      <w:pPr>
+        <w:jc w:val="both"/>
+      </w:pPr>
+    </w:p>
+    <w:p>
+      <w:pPr>
+        <w:jc w:val="both"/>
+      </w:pPr>
+      <w:r>
+        <w:rPr>
+          <w:rFonts w:ascii="Trebuchet MS" w:eastAsia="Trebuchet MS" w:hAnsi="Trebuchet MS" w:cs="Trebuchet MS"/>
+          <w:sz w:val="18"/>
+        </w:rPr>
+        <w:t>[11</w:t>
+      </w:r>
+      <w:r>
+        <w:rPr>
+          <w:rFonts w:ascii="Trebuchet MS" w:eastAsia="Trebuchet MS" w:hAnsi="Trebuchet MS" w:cs="Trebuchet MS"/>
+          <w:sz w:val="18"/>
+        </w:rPr>
+        <w:t xml:space="preserve">] P. A. Dinda </w:t>
       </w:r>
       <w:r>
         <w:rPr>
@@ -2139,7 +2842,14 @@
           <w:rFonts w:ascii="Trebuchet MS" w:eastAsia="Trebuchet MS" w:hAnsi="Trebuchet MS" w:cs="Trebuchet MS"/>
           <w:sz w:val="18"/>
         </w:rPr>
-        <w:t>[8] P. A. Dinda. Online Prediction of the Running Time of Tasks, 2001.</w:t>
+        <w:t>[12</w:t>
+      </w:r>
+      <w:r>
+        <w:rPr>
+          <w:rFonts w:ascii="Trebuchet MS" w:eastAsia="Trebuchet MS" w:hAnsi="Trebuchet MS" w:cs="Trebuchet MS"/>
+          <w:sz w:val="18"/>
+        </w:rPr>
+        <w:t>] P. A. Dinda. Online Prediction of the Running Time of Tasks, 2001.</w:t>
       </w:r>
     </w:p>
     <w:p>
@@ -2157,7 +2867,14 @@
           <w:rFonts w:ascii="Trebuchet MS" w:eastAsia="Trebuchet MS" w:hAnsi="Trebuchet MS" w:cs="Trebuchet MS"/>
           <w:sz w:val="18"/>
         </w:rPr>
-        <w:t xml:space="preserve">[9] S. </w:t>
+        <w:t>[13</w:t>
+      </w:r>
+      <w:r>
+        <w:rPr>
+          <w:rFonts w:ascii="Trebuchet MS" w:eastAsia="Trebuchet MS" w:hAnsi="Trebuchet MS" w:cs="Trebuchet MS"/>
+          <w:sz w:val="18"/>
+        </w:rPr>
+        <w:t xml:space="preserve">] S. </w:t>
       </w:r>
       <w:r>
         <w:rPr>
@@ -2218,24 +2935,38 @@
           <w:rFonts w:ascii="Trebuchet MS" w:eastAsia="Trebuchet MS" w:hAnsi="Trebuchet MS" w:cs="Trebuchet MS"/>
           <w:sz w:val="18"/>
         </w:rPr>
-        <w:t>[10] S. Lili, Y. Shoubao, G. Liangmin, W. Bin. A Markov Chain Based Resource Prediction in Computational Grid, 2009.</w:t>
-      </w:r>
-    </w:p>
-    <w:p>
-      <w:pPr>
-        <w:jc w:val="both"/>
-      </w:pPr>
-    </w:p>
-    <w:p>
-      <w:pPr>
-        <w:jc w:val="both"/>
-      </w:pPr>
-      <w:r>
-        <w:rPr>
-          <w:rFonts w:ascii="Trebuchet MS" w:eastAsia="Trebuchet MS" w:hAnsi="Trebuchet MS" w:cs="Trebuchet MS"/>
-          <w:sz w:val="18"/>
-        </w:rPr>
-        <w:t>[11] Y. Zhang,  W. Sun, Y. Inoguch</w:t>
+        <w:t>[14</w:t>
+      </w:r>
+      <w:r>
+        <w:rPr>
+          <w:rFonts w:ascii="Trebuchet MS" w:eastAsia="Trebuchet MS" w:hAnsi="Trebuchet MS" w:cs="Trebuchet MS"/>
+          <w:sz w:val="18"/>
+        </w:rPr>
+        <w:t>] S. Lili, Y. Shoubao, G. Liangmin, W. Bin. A Markov Chain Based Resource Prediction in Computational Grid, 2009.</w:t>
+      </w:r>
+    </w:p>
+    <w:p>
+      <w:pPr>
+        <w:jc w:val="both"/>
+      </w:pPr>
+    </w:p>
+    <w:p>
+      <w:pPr>
+        <w:jc w:val="both"/>
+      </w:pPr>
+      <w:r>
+        <w:rPr>
+          <w:rFonts w:ascii="Trebuchet MS" w:eastAsia="Trebuchet MS" w:hAnsi="Trebuchet MS" w:cs="Trebuchet MS"/>
+          <w:sz w:val="18"/>
+        </w:rPr>
+        <w:t>[15</w:t>
+      </w:r>
+      <w:r>
+        <w:rPr>
+          <w:rFonts w:ascii="Trebuchet MS" w:eastAsia="Trebuchet MS" w:hAnsi="Trebuchet MS" w:cs="Trebuchet MS"/>
+          <w:sz w:val="18"/>
+        </w:rPr>
+        <w:t>] Y. Zhang,  W. Sun, Y. Inoguch</w:t>
       </w:r>
       <w:r>
         <w:rPr>

</xml_diff>